<commit_message>
Modification pour montrer git à loic et brice
</commit_message>
<xml_diff>
--- a/Cahier des charges.docx
+++ b/Cahier des charges.docx
@@ -1,6 +1,6 @@
 
 <file path=word/document.xml><?xml version="1.0" encoding="utf-8"?>
-<w:document xmlns:wpc="http://schemas.microsoft.com/office/word/2010/wordprocessingCanvas" xmlns:cx="http://schemas.microsoft.com/office/drawing/2014/chartex" xmlns:cx1="http://schemas.microsoft.com/office/drawing/2015/9/8/chartex" xmlns:mc="http://schemas.openxmlformats.org/markup-compatibility/2006" xmlns:o="urn:schemas-microsoft-com:office:office" xmlns:r="http://schemas.openxmlformats.org/officeDocument/2006/relationships" xmlns:m="http://schemas.openxmlformats.org/officeDocument/2006/math" xmlns:v="urn:schemas-microsoft-com:vml" xmlns:wp14="http://schemas.microsoft.com/office/word/2010/wordprocessingDrawing" xmlns:wp="http://schemas.openxmlformats.org/drawingml/2006/wordprocessingDrawing" xmlns:w10="urn:schemas-microsoft-com:office:word" xmlns:w="http://schemas.openxmlformats.org/wordprocessingml/2006/main" xmlns:w14="http://schemas.microsoft.com/office/word/2010/wordml" xmlns:w15="http://schemas.microsoft.com/office/word/2012/wordml" xmlns:w16se="http://schemas.microsoft.com/office/word/2015/wordml/symex" xmlns:wpg="http://schemas.microsoft.com/office/word/2010/wordprocessingGroup" xmlns:wpi="http://schemas.microsoft.com/office/word/2010/wordprocessingInk" xmlns:wne="http://schemas.microsoft.com/office/word/2006/wordml" xmlns:wps="http://schemas.microsoft.com/office/word/2010/wordprocessingShape" mc:Ignorable="w14 w15 w16se wp14">
+<w:document xmlns:wpc="http://schemas.microsoft.com/office/word/2010/wordprocessingCanvas" xmlns:cx="http://schemas.microsoft.com/office/drawing/2014/chartex" xmlns:cx1="http://schemas.microsoft.com/office/drawing/2015/9/8/chartex" xmlns:cx2="http://schemas.microsoft.com/office/drawing/2015/10/21/chartex" xmlns:mc="http://schemas.openxmlformats.org/markup-compatibility/2006" xmlns:o="urn:schemas-microsoft-com:office:office" xmlns:r="http://schemas.openxmlformats.org/officeDocument/2006/relationships" xmlns:m="http://schemas.openxmlformats.org/officeDocument/2006/math" xmlns:v="urn:schemas-microsoft-com:vml" xmlns:wp14="http://schemas.microsoft.com/office/word/2010/wordprocessingDrawing" xmlns:wp="http://schemas.openxmlformats.org/drawingml/2006/wordprocessingDrawing" xmlns:w10="urn:schemas-microsoft-com:office:word" xmlns:w="http://schemas.openxmlformats.org/wordprocessingml/2006/main" xmlns:w14="http://schemas.microsoft.com/office/word/2010/wordml" xmlns:w15="http://schemas.microsoft.com/office/word/2012/wordml" xmlns:w16se="http://schemas.microsoft.com/office/word/2015/wordml/symex" xmlns:wpg="http://schemas.microsoft.com/office/word/2010/wordprocessingGroup" xmlns:wpi="http://schemas.microsoft.com/office/word/2010/wordprocessingInk" xmlns:wne="http://schemas.microsoft.com/office/word/2006/wordml" xmlns:wps="http://schemas.microsoft.com/office/word/2010/wordprocessingShape" mc:Ignorable="w14 w15 w16se wp14">
   <w:body>
     <w:p>
       <w:pPr>
@@ -116,7 +116,10 @@
           </w:tcPr>
           <w:p>
             <w:r>
-              <w:t>programmeur</w:t>
+              <w:t>P</w:t>
+            </w:r>
+            <w:r>
+              <w:t>rogrammeur</w:t>
             </w:r>
           </w:p>
         </w:tc>
@@ -143,28 +146,6 @@
           </w:p>
         </w:tc>
       </w:tr>
-      <w:tr>
-        <w:tc>
-          <w:tcPr>
-            <w:tcW w:w="4531" w:type="dxa"/>
-          </w:tcPr>
-          <w:p>
-            <w:r>
-              <w:t>Bardin Charles</w:t>
-            </w:r>
-          </w:p>
-        </w:tc>
-        <w:tc>
-          <w:tcPr>
-            <w:tcW w:w="4531" w:type="dxa"/>
-          </w:tcPr>
-          <w:p>
-            <w:r>
-              <w:t>Développeur</w:t>
-            </w:r>
-          </w:p>
-        </w:tc>
-      </w:tr>
     </w:tbl>
     <w:p>
       <w:pPr>
@@ -310,7 +291,14 @@
           <w:rFonts w:ascii="Calibri" w:eastAsia="Times New Roman" w:hAnsi="Calibri" w:cs="Times New Roman"/>
           <w:lang w:eastAsia="fr-FR"/>
         </w:rPr>
-        <w:t xml:space="preserve">Quatres personnes seront sur le projet, réparties selon leurs taches : </w:t>
+        <w:t>Trois</w:t>
+      </w:r>
+      <w:r>
+        <w:rPr>
+          <w:rFonts w:ascii="Calibri" w:eastAsia="Times New Roman" w:hAnsi="Calibri" w:cs="Times New Roman"/>
+          <w:lang w:eastAsia="fr-FR"/>
+        </w:rPr>
+        <w:t xml:space="preserve"> personnes seront sur le projet, réparties selon leurs taches : </w:t>
       </w:r>
     </w:p>
     <w:p>
@@ -331,7 +319,14 @@
           <w:rFonts w:ascii="Calibri" w:eastAsia="Times New Roman" w:hAnsi="Calibri" w:cs="Times New Roman"/>
           <w:lang w:eastAsia="fr-FR"/>
         </w:rPr>
-        <w:t xml:space="preserve">Bardin Charles : </w:t>
+        <w:t>Chef de projet</w:t>
+      </w:r>
+      <w:r>
+        <w:rPr>
+          <w:rFonts w:ascii="Calibri" w:eastAsia="Times New Roman" w:hAnsi="Calibri" w:cs="Times New Roman"/>
+          <w:lang w:eastAsia="fr-FR"/>
+        </w:rPr>
+        <w:t xml:space="preserve"> : </w:t>
       </w:r>
     </w:p>
     <w:p>
@@ -352,7 +347,14 @@
           <w:rFonts w:ascii="Calibri" w:eastAsia="Times New Roman" w:hAnsi="Calibri" w:cs="Times New Roman"/>
           <w:lang w:eastAsia="fr-FR"/>
         </w:rPr>
-        <w:t>Chef de projet.</w:t>
+        <w:t>Lehchibi Gaël</w:t>
+      </w:r>
+      <w:r>
+        <w:rPr>
+          <w:rFonts w:ascii="Calibri" w:eastAsia="Times New Roman" w:hAnsi="Calibri" w:cs="Times New Roman"/>
+          <w:lang w:eastAsia="fr-FR"/>
+        </w:rPr>
+        <w:t>.</w:t>
       </w:r>
     </w:p>
     <w:p>
@@ -394,28 +396,14 @@
           <w:rFonts w:ascii="Calibri" w:eastAsia="Times New Roman" w:hAnsi="Calibri" w:cs="Times New Roman"/>
           <w:lang w:eastAsia="fr-FR"/>
         </w:rPr>
-        <w:t xml:space="preserve">Lehchibi Gaël : </w:t>
-      </w:r>
-    </w:p>
-    <w:p>
-      <w:pPr>
-        <w:pStyle w:val="Paragraphedeliste"/>
-        <w:numPr>
-          <w:ilvl w:val="0"/>
-          <w:numId w:val="11"/>
-        </w:numPr>
-        <w:spacing w:after="0" w:line="240" w:lineRule="auto"/>
-        <w:rPr>
-          <w:rFonts w:ascii="Calibri" w:eastAsia="Times New Roman" w:hAnsi="Calibri" w:cs="Times New Roman"/>
-          <w:lang w:eastAsia="fr-FR"/>
-        </w:rPr>
-      </w:pPr>
-      <w:r>
-        <w:rPr>
-          <w:rFonts w:ascii="Calibri" w:eastAsia="Times New Roman" w:hAnsi="Calibri" w:cs="Times New Roman"/>
-          <w:lang w:eastAsia="fr-FR"/>
-        </w:rPr>
-        <w:t xml:space="preserve">Brunet Sami : </w:t>
+        <w:t>Tejedor Brice</w:t>
+      </w:r>
+      <w:r>
+        <w:rPr>
+          <w:rFonts w:ascii="Calibri" w:eastAsia="Times New Roman" w:hAnsi="Calibri" w:cs="Times New Roman"/>
+          <w:lang w:eastAsia="fr-FR"/>
+        </w:rPr>
+        <w:t xml:space="preserve"> : </w:t>
       </w:r>
     </w:p>
     <w:p>
@@ -466,10 +454,6 @@
     <w:p>
       <w:pPr>
         <w:spacing w:after="0" w:line="240" w:lineRule="auto"/>
-        <w:rPr>
-          <w:rFonts w:ascii="Calibri" w:eastAsia="Times New Roman" w:hAnsi="Calibri" w:cs="Times New Roman"/>
-          <w:lang w:eastAsia="fr-FR"/>
-        </w:rPr>
       </w:pPr>
       <w:r>
         <w:rPr>
@@ -481,6 +465,15 @@
       <w:r>
         <w:t xml:space="preserve"> </w:t>
       </w:r>
+    </w:p>
+    <w:p>
+      <w:pPr>
+        <w:spacing w:after="0" w:line="240" w:lineRule="auto"/>
+        <w:rPr>
+          <w:rFonts w:ascii="Calibri" w:eastAsia="Times New Roman" w:hAnsi="Calibri" w:cs="Times New Roman"/>
+          <w:lang w:eastAsia="fr-FR"/>
+        </w:rPr>
+      </w:pPr>
     </w:p>
     <w:p>
       <w:pPr>
@@ -601,25 +594,35 @@
       <w:r>
         <w:t xml:space="preserve">Création et mise en place du repository auprès des personnes concernés et du prof. Faire attention à bien le tenir à jour. </w:t>
       </w:r>
+      <w:r>
+        <w:br w:type="page"/>
+      </w:r>
+    </w:p>
+    <w:p>
+      <w:r>
+        <w:lastRenderedPageBreak/>
+        <w:t xml:space="preserve">Séance 3 : </w:t>
+      </w:r>
+      <w:r>
+        <w:br w:type="page"/>
+      </w:r>
+    </w:p>
+    <w:p>
+      <w:r>
+        <w:lastRenderedPageBreak/>
+        <w:t>Séance 4 :</w:t>
+      </w:r>
+    </w:p>
+    <w:p>
+      <w:r>
+        <w:t>-retour sur le projet</w:t>
+      </w:r>
+    </w:p>
+    <w:p>
       <w:bookmarkStart w:id="0" w:name="_GoBack"/>
       <w:bookmarkEnd w:id="0"/>
       <w:r>
-        <w:br w:type="page"/>
-      </w:r>
-    </w:p>
-    <w:p>
-      <w:r>
-        <w:lastRenderedPageBreak/>
-        <w:t xml:space="preserve">Séance 3 : </w:t>
-      </w:r>
-      <w:r>
-        <w:br w:type="page"/>
-      </w:r>
-    </w:p>
-    <w:p>
-      <w:r>
-        <w:lastRenderedPageBreak/>
-        <w:t xml:space="preserve">Séance 4 : </w:t>
+        <w:t xml:space="preserve"> </w:t>
       </w:r>
       <w:r>
         <w:br w:type="page"/>
@@ -662,7 +665,7 @@
 </file>
 
 <file path=word/endnotes.xml><?xml version="1.0" encoding="utf-8"?>
-<w:endnotes xmlns:wpc="http://schemas.microsoft.com/office/word/2010/wordprocessingCanvas" xmlns:cx="http://schemas.microsoft.com/office/drawing/2014/chartex" xmlns:cx1="http://schemas.microsoft.com/office/drawing/2015/9/8/chartex" xmlns:mc="http://schemas.openxmlformats.org/markup-compatibility/2006" xmlns:o="urn:schemas-microsoft-com:office:office" xmlns:r="http://schemas.openxmlformats.org/officeDocument/2006/relationships" xmlns:m="http://schemas.openxmlformats.org/officeDocument/2006/math" xmlns:v="urn:schemas-microsoft-com:vml" xmlns:wp14="http://schemas.microsoft.com/office/word/2010/wordprocessingDrawing" xmlns:wp="http://schemas.openxmlformats.org/drawingml/2006/wordprocessingDrawing" xmlns:w10="urn:schemas-microsoft-com:office:word" xmlns:w="http://schemas.openxmlformats.org/wordprocessingml/2006/main" xmlns:w14="http://schemas.microsoft.com/office/word/2010/wordml" xmlns:w15="http://schemas.microsoft.com/office/word/2012/wordml" xmlns:w16se="http://schemas.microsoft.com/office/word/2015/wordml/symex" xmlns:wpg="http://schemas.microsoft.com/office/word/2010/wordprocessingGroup" xmlns:wpi="http://schemas.microsoft.com/office/word/2010/wordprocessingInk" xmlns:wne="http://schemas.microsoft.com/office/word/2006/wordml" xmlns:wps="http://schemas.microsoft.com/office/word/2010/wordprocessingShape" mc:Ignorable="w14 w15 w16se wp14">
+<w:endnotes xmlns:wpc="http://schemas.microsoft.com/office/word/2010/wordprocessingCanvas" xmlns:cx="http://schemas.microsoft.com/office/drawing/2014/chartex" xmlns:cx1="http://schemas.microsoft.com/office/drawing/2015/9/8/chartex" xmlns:cx2="http://schemas.microsoft.com/office/drawing/2015/10/21/chartex" xmlns:mc="http://schemas.openxmlformats.org/markup-compatibility/2006" xmlns:o="urn:schemas-microsoft-com:office:office" xmlns:r="http://schemas.openxmlformats.org/officeDocument/2006/relationships" xmlns:m="http://schemas.openxmlformats.org/officeDocument/2006/math" xmlns:v="urn:schemas-microsoft-com:vml" xmlns:wp14="http://schemas.microsoft.com/office/word/2010/wordprocessingDrawing" xmlns:wp="http://schemas.openxmlformats.org/drawingml/2006/wordprocessingDrawing" xmlns:w10="urn:schemas-microsoft-com:office:word" xmlns:w="http://schemas.openxmlformats.org/wordprocessingml/2006/main" xmlns:w14="http://schemas.microsoft.com/office/word/2010/wordml" xmlns:w15="http://schemas.microsoft.com/office/word/2012/wordml" xmlns:w16se="http://schemas.microsoft.com/office/word/2015/wordml/symex" xmlns:wpg="http://schemas.microsoft.com/office/word/2010/wordprocessingGroup" xmlns:wpi="http://schemas.microsoft.com/office/word/2010/wordprocessingInk" xmlns:wne="http://schemas.microsoft.com/office/word/2006/wordml" xmlns:wps="http://schemas.microsoft.com/office/word/2010/wordprocessingShape" mc:Ignorable="w14 w15 w16se wp14">
   <w:endnote w:type="separator" w:id="-1">
     <w:p>
       <w:pPr>
@@ -694,7 +697,7 @@
 </file>
 
 <file path=word/footnotes.xml><?xml version="1.0" encoding="utf-8"?>
-<w:footnotes xmlns:wpc="http://schemas.microsoft.com/office/word/2010/wordprocessingCanvas" xmlns:cx="http://schemas.microsoft.com/office/drawing/2014/chartex" xmlns:cx1="http://schemas.microsoft.com/office/drawing/2015/9/8/chartex" xmlns:mc="http://schemas.openxmlformats.org/markup-compatibility/2006" xmlns:o="urn:schemas-microsoft-com:office:office" xmlns:r="http://schemas.openxmlformats.org/officeDocument/2006/relationships" xmlns:m="http://schemas.openxmlformats.org/officeDocument/2006/math" xmlns:v="urn:schemas-microsoft-com:vml" xmlns:wp14="http://schemas.microsoft.com/office/word/2010/wordprocessingDrawing" xmlns:wp="http://schemas.openxmlformats.org/drawingml/2006/wordprocessingDrawing" xmlns:w10="urn:schemas-microsoft-com:office:word" xmlns:w="http://schemas.openxmlformats.org/wordprocessingml/2006/main" xmlns:w14="http://schemas.microsoft.com/office/word/2010/wordml" xmlns:w15="http://schemas.microsoft.com/office/word/2012/wordml" xmlns:w16se="http://schemas.microsoft.com/office/word/2015/wordml/symex" xmlns:wpg="http://schemas.microsoft.com/office/word/2010/wordprocessingGroup" xmlns:wpi="http://schemas.microsoft.com/office/word/2010/wordprocessingInk" xmlns:wne="http://schemas.microsoft.com/office/word/2006/wordml" xmlns:wps="http://schemas.microsoft.com/office/word/2010/wordprocessingShape" mc:Ignorable="w14 w15 w16se wp14">
+<w:footnotes xmlns:wpc="http://schemas.microsoft.com/office/word/2010/wordprocessingCanvas" xmlns:cx="http://schemas.microsoft.com/office/drawing/2014/chartex" xmlns:cx1="http://schemas.microsoft.com/office/drawing/2015/9/8/chartex" xmlns:cx2="http://schemas.microsoft.com/office/drawing/2015/10/21/chartex" xmlns:mc="http://schemas.openxmlformats.org/markup-compatibility/2006" xmlns:o="urn:schemas-microsoft-com:office:office" xmlns:r="http://schemas.openxmlformats.org/officeDocument/2006/relationships" xmlns:m="http://schemas.openxmlformats.org/officeDocument/2006/math" xmlns:v="urn:schemas-microsoft-com:vml" xmlns:wp14="http://schemas.microsoft.com/office/word/2010/wordprocessingDrawing" xmlns:wp="http://schemas.openxmlformats.org/drawingml/2006/wordprocessingDrawing" xmlns:w10="urn:schemas-microsoft-com:office:word" xmlns:w="http://schemas.openxmlformats.org/wordprocessingml/2006/main" xmlns:w14="http://schemas.microsoft.com/office/word/2010/wordml" xmlns:w15="http://schemas.microsoft.com/office/word/2012/wordml" xmlns:w16se="http://schemas.microsoft.com/office/word/2015/wordml/symex" xmlns:wpg="http://schemas.microsoft.com/office/word/2010/wordprocessingGroup" xmlns:wpi="http://schemas.microsoft.com/office/word/2010/wordprocessingInk" xmlns:wne="http://schemas.microsoft.com/office/word/2006/wordml" xmlns:wps="http://schemas.microsoft.com/office/word/2010/wordprocessingShape" mc:Ignorable="w14 w15 w16se wp14">
   <w:footnote w:type="separator" w:id="-1">
     <w:p>
       <w:pPr>
@@ -726,7 +729,7 @@
 </file>
 
 <file path=word/numbering.xml><?xml version="1.0" encoding="utf-8"?>
-<w:numbering xmlns:wpc="http://schemas.microsoft.com/office/word/2010/wordprocessingCanvas" xmlns:cx="http://schemas.microsoft.com/office/drawing/2014/chartex" xmlns:cx1="http://schemas.microsoft.com/office/drawing/2015/9/8/chartex" xmlns:mc="http://schemas.openxmlformats.org/markup-compatibility/2006" xmlns:o="urn:schemas-microsoft-com:office:office" xmlns:r="http://schemas.openxmlformats.org/officeDocument/2006/relationships" xmlns:m="http://schemas.openxmlformats.org/officeDocument/2006/math" xmlns:v="urn:schemas-microsoft-com:vml" xmlns:wp14="http://schemas.microsoft.com/office/word/2010/wordprocessingDrawing" xmlns:wp="http://schemas.openxmlformats.org/drawingml/2006/wordprocessingDrawing" xmlns:w10="urn:schemas-microsoft-com:office:word" xmlns:w="http://schemas.openxmlformats.org/wordprocessingml/2006/main" xmlns:w14="http://schemas.microsoft.com/office/word/2010/wordml" xmlns:w15="http://schemas.microsoft.com/office/word/2012/wordml" xmlns:w16se="http://schemas.microsoft.com/office/word/2015/wordml/symex" xmlns:wpg="http://schemas.microsoft.com/office/word/2010/wordprocessingGroup" xmlns:wpi="http://schemas.microsoft.com/office/word/2010/wordprocessingInk" xmlns:wne="http://schemas.microsoft.com/office/word/2006/wordml" xmlns:wps="http://schemas.microsoft.com/office/word/2010/wordprocessingShape" mc:Ignorable="w14 w15 w16se wp14">
+<w:numbering xmlns:wpc="http://schemas.microsoft.com/office/word/2010/wordprocessingCanvas" xmlns:cx="http://schemas.microsoft.com/office/drawing/2014/chartex" xmlns:cx1="http://schemas.microsoft.com/office/drawing/2015/9/8/chartex" xmlns:cx2="http://schemas.microsoft.com/office/drawing/2015/10/21/chartex" xmlns:mc="http://schemas.openxmlformats.org/markup-compatibility/2006" xmlns:o="urn:schemas-microsoft-com:office:office" xmlns:r="http://schemas.openxmlformats.org/officeDocument/2006/relationships" xmlns:m="http://schemas.openxmlformats.org/officeDocument/2006/math" xmlns:v="urn:schemas-microsoft-com:vml" xmlns:wp14="http://schemas.microsoft.com/office/word/2010/wordprocessingDrawing" xmlns:wp="http://schemas.openxmlformats.org/drawingml/2006/wordprocessingDrawing" xmlns:w10="urn:schemas-microsoft-com:office:word" xmlns:w="http://schemas.openxmlformats.org/wordprocessingml/2006/main" xmlns:w14="http://schemas.microsoft.com/office/word/2010/wordml" xmlns:w15="http://schemas.microsoft.com/office/word/2012/wordml" xmlns:w16se="http://schemas.microsoft.com/office/word/2015/wordml/symex" xmlns:wpg="http://schemas.microsoft.com/office/word/2010/wordprocessingGroup" xmlns:wpi="http://schemas.microsoft.com/office/word/2010/wordprocessingInk" xmlns:wne="http://schemas.microsoft.com/office/word/2006/wordml" xmlns:wps="http://schemas.microsoft.com/office/word/2010/wordprocessingShape" mc:Ignorable="w14 w15 w16se wp14">
   <w:abstractNum w:abstractNumId="0" w15:restartNumberingAfterBreak="0">
     <w:nsid w:val="07CD62B7"/>
     <w:multiLevelType w:val="multilevel"/>
@@ -2235,7 +2238,7 @@
       </w:pPr>
     </w:pPrDefault>
   </w:docDefaults>
-  <w:latentStyles w:defLockedState="0" w:defUIPriority="99" w:defSemiHidden="0" w:defUnhideWhenUsed="0" w:defQFormat="0" w:count="371">
+  <w:latentStyles w:defLockedState="0" w:defUIPriority="99" w:defSemiHidden="0" w:defUnhideWhenUsed="0" w:defQFormat="0" w:count="372">
     <w:lsdException w:name="Normal" w:uiPriority="0" w:qFormat="1"/>
     <w:lsdException w:name="heading 1" w:uiPriority="9" w:qFormat="1"/>
     <w:lsdException w:name="heading 2" w:semiHidden="1" w:uiPriority="9" w:unhideWhenUsed="1" w:qFormat="1"/>
@@ -2341,7 +2344,6 @@
     <w:lsdException w:name="HTML Sample" w:semiHidden="1" w:unhideWhenUsed="1"/>
     <w:lsdException w:name="HTML Typewriter" w:semiHidden="1" w:unhideWhenUsed="1"/>
     <w:lsdException w:name="HTML Variable" w:semiHidden="1" w:unhideWhenUsed="1"/>
-    <w:lsdException w:name="Normal Table" w:semiHidden="1" w:unhideWhenUsed="1"/>
     <w:lsdException w:name="annotation subject" w:semiHidden="1" w:unhideWhenUsed="1"/>
     <w:lsdException w:name="No List" w:semiHidden="1" w:unhideWhenUsed="1"/>
     <w:lsdException w:name="Outline List 1" w:semiHidden="1" w:unhideWhenUsed="1"/>
@@ -2388,10 +2390,8 @@
     <w:lsdException w:name="Table Subtle 2" w:semiHidden="1" w:unhideWhenUsed="1"/>
     <w:lsdException w:name="Table Web 1" w:semiHidden="1" w:unhideWhenUsed="1"/>
     <w:lsdException w:name="Table Web 2" w:semiHidden="1" w:unhideWhenUsed="1"/>
-    <w:lsdException w:name="Table Web 3" w:semiHidden="1" w:unhideWhenUsed="1"/>
     <w:lsdException w:name="Balloon Text" w:semiHidden="1" w:unhideWhenUsed="1"/>
     <w:lsdException w:name="Table Grid" w:uiPriority="39"/>
-    <w:lsdException w:name="Table Theme" w:semiHidden="1" w:unhideWhenUsed="1"/>
     <w:lsdException w:name="Placeholder Text" w:semiHidden="1"/>
     <w:lsdException w:name="No Spacing" w:uiPriority="1" w:qFormat="1"/>
     <w:lsdException w:name="Light Shading" w:uiPriority="60"/>
@@ -2607,6 +2607,7 @@
     <w:lsdException w:name="List Table 5 Dark Accent 6" w:uiPriority="50"/>
     <w:lsdException w:name="List Table 6 Colorful Accent 6" w:uiPriority="51"/>
     <w:lsdException w:name="List Table 7 Colorful Accent 6" w:uiPriority="52"/>
+    <w:lsdException w:name="Mention" w:semiHidden="1" w:unhideWhenUsed="1"/>
   </w:latentStyles>
   <w:style w:type="paragraph" w:default="1" w:styleId="Normal">
     <w:name w:val="Normal"/>
@@ -3011,7 +3012,7 @@
 </file>
 
 <file path=customXml/itemProps1.xml><?xml version="1.0" encoding="utf-8"?>
-<ds:datastoreItem xmlns:ds="http://schemas.openxmlformats.org/officeDocument/2006/customXml" ds:itemID="{B00389E8-FD6C-46D1-B9F3-0CDA5EAA02A4}">
+<ds:datastoreItem xmlns:ds="http://schemas.openxmlformats.org/officeDocument/2006/customXml" ds:itemID="{5E411C06-26F4-41CB-B76D-8D925DA337FB}">
   <ds:schemaRefs>
     <ds:schemaRef ds:uri="http://schemas.openxmlformats.org/officeDocument/2006/bibliography"/>
   </ds:schemaRefs>

</xml_diff>